<commit_message>
U p d a t e s
</commit_message>
<xml_diff>
--- a/Sprint Three/Client Requirements.docx
+++ b/Sprint Three/Client Requirements.docx
@@ -19,7 +19,10 @@
         </w:numPr>
       </w:pPr>
       <w:r>
-        <w:t>Profile page for subscribers (password?)</w:t>
+        <w:t xml:space="preserve">Profile </w:t>
+      </w:r>
+      <w:r>
+        <w:t>page for subscribers</w:t>
       </w:r>
     </w:p>
     <w:p>
@@ -85,14 +88,38 @@
         <w:t>Graphy needs to refresh himself</w:t>
       </w:r>
     </w:p>
+    <w:p/>
+    <w:p>
+      <w:pPr>
+        <w:pStyle w:val="Heading1"/>
+      </w:pPr>
+      <w:r>
+        <w:t>Things to do TODAY</w:t>
+      </w:r>
+    </w:p>
     <w:p>
       <w:pPr>
         <w:pStyle w:val="ListParagraph"/>
         <w:numPr>
           <w:ilvl w:val="0"/>
-          <w:numId w:val="23"/>
+          <w:numId w:val="24"/>
         </w:numPr>
       </w:pPr>
+      <w:r>
+        <w:t>Software review plan</w:t>
+      </w:r>
+    </w:p>
+    <w:p>
+      <w:pPr>
+        <w:pStyle w:val="ListParagraph"/>
+        <w:numPr>
+          <w:ilvl w:val="0"/>
+          <w:numId w:val="24"/>
+        </w:numPr>
+      </w:pPr>
+      <w:r>
+        <w:t>Update code</w:t>
+      </w:r>
       <w:bookmarkStart w:id="0" w:name="_GoBack"/>
       <w:bookmarkEnd w:id="0"/>
     </w:p>
@@ -1416,6 +1443,119 @@
       <w:lvlJc w:val="left"/>
       <w:pPr>
         <w:ind w:left="284" w:hanging="284"/>
+      </w:pPr>
+      <w:rPr>
+        <w:rFonts w:ascii="Symbol" w:hAnsi="Symbol" w:hint="default"/>
+      </w:rPr>
+    </w:lvl>
+    <w:lvl w:ilvl="1" w:tplc="0C090003" w:tentative="1">
+      <w:start w:val="1"/>
+      <w:numFmt w:val="bullet"/>
+      <w:lvlText w:val="o"/>
+      <w:lvlJc w:val="left"/>
+      <w:pPr>
+        <w:ind w:left="1440" w:hanging="360"/>
+      </w:pPr>
+      <w:rPr>
+        <w:rFonts w:ascii="Courier New" w:hAnsi="Courier New" w:cs="Courier New" w:hint="default"/>
+      </w:rPr>
+    </w:lvl>
+    <w:lvl w:ilvl="2" w:tplc="0C090005" w:tentative="1">
+      <w:start w:val="1"/>
+      <w:numFmt w:val="bullet"/>
+      <w:lvlText w:val=""/>
+      <w:lvlJc w:val="left"/>
+      <w:pPr>
+        <w:ind w:left="2160" w:hanging="360"/>
+      </w:pPr>
+      <w:rPr>
+        <w:rFonts w:ascii="Wingdings" w:hAnsi="Wingdings" w:hint="default"/>
+      </w:rPr>
+    </w:lvl>
+    <w:lvl w:ilvl="3" w:tplc="0C090001" w:tentative="1">
+      <w:start w:val="1"/>
+      <w:numFmt w:val="bullet"/>
+      <w:lvlText w:val=""/>
+      <w:lvlJc w:val="left"/>
+      <w:pPr>
+        <w:ind w:left="2880" w:hanging="360"/>
+      </w:pPr>
+      <w:rPr>
+        <w:rFonts w:ascii="Symbol" w:hAnsi="Symbol" w:hint="default"/>
+      </w:rPr>
+    </w:lvl>
+    <w:lvl w:ilvl="4" w:tplc="0C090003" w:tentative="1">
+      <w:start w:val="1"/>
+      <w:numFmt w:val="bullet"/>
+      <w:lvlText w:val="o"/>
+      <w:lvlJc w:val="left"/>
+      <w:pPr>
+        <w:ind w:left="3600" w:hanging="360"/>
+      </w:pPr>
+      <w:rPr>
+        <w:rFonts w:ascii="Courier New" w:hAnsi="Courier New" w:cs="Courier New" w:hint="default"/>
+      </w:rPr>
+    </w:lvl>
+    <w:lvl w:ilvl="5" w:tplc="0C090005" w:tentative="1">
+      <w:start w:val="1"/>
+      <w:numFmt w:val="bullet"/>
+      <w:lvlText w:val=""/>
+      <w:lvlJc w:val="left"/>
+      <w:pPr>
+        <w:ind w:left="4320" w:hanging="360"/>
+      </w:pPr>
+      <w:rPr>
+        <w:rFonts w:ascii="Wingdings" w:hAnsi="Wingdings" w:hint="default"/>
+      </w:rPr>
+    </w:lvl>
+    <w:lvl w:ilvl="6" w:tplc="0C090001" w:tentative="1">
+      <w:start w:val="1"/>
+      <w:numFmt w:val="bullet"/>
+      <w:lvlText w:val=""/>
+      <w:lvlJc w:val="left"/>
+      <w:pPr>
+        <w:ind w:left="5040" w:hanging="360"/>
+      </w:pPr>
+      <w:rPr>
+        <w:rFonts w:ascii="Symbol" w:hAnsi="Symbol" w:hint="default"/>
+      </w:rPr>
+    </w:lvl>
+    <w:lvl w:ilvl="7" w:tplc="0C090003" w:tentative="1">
+      <w:start w:val="1"/>
+      <w:numFmt w:val="bullet"/>
+      <w:lvlText w:val="o"/>
+      <w:lvlJc w:val="left"/>
+      <w:pPr>
+        <w:ind w:left="5760" w:hanging="360"/>
+      </w:pPr>
+      <w:rPr>
+        <w:rFonts w:ascii="Courier New" w:hAnsi="Courier New" w:cs="Courier New" w:hint="default"/>
+      </w:rPr>
+    </w:lvl>
+    <w:lvl w:ilvl="8" w:tplc="0C090005" w:tentative="1">
+      <w:start w:val="1"/>
+      <w:numFmt w:val="bullet"/>
+      <w:lvlText w:val=""/>
+      <w:lvlJc w:val="left"/>
+      <w:pPr>
+        <w:ind w:left="6480" w:hanging="360"/>
+      </w:pPr>
+      <w:rPr>
+        <w:rFonts w:ascii="Wingdings" w:hAnsi="Wingdings" w:hint="default"/>
+      </w:rPr>
+    </w:lvl>
+  </w:abstractNum>
+  <w:abstractNum w:abstractNumId="21" w15:restartNumberingAfterBreak="0">
+    <w:nsid w:val="76BC5913"/>
+    <w:multiLevelType w:val="hybridMultilevel"/>
+    <w:tmpl w:val="DC6EEF1E"/>
+    <w:lvl w:ilvl="0" w:tplc="0C090001">
+      <w:start w:val="1"/>
+      <w:numFmt w:val="bullet"/>
+      <w:lvlText w:val=""/>
+      <w:lvlJc w:val="left"/>
+      <w:pPr>
+        <w:ind w:left="720" w:hanging="360"/>
       </w:pPr>
       <w:rPr>
         <w:rFonts w:ascii="Symbol" w:hAnsi="Symbol" w:hint="default"/>
@@ -1586,6 +1726,9 @@
   </w:num>
   <w:num w:numId="23">
     <w:abstractNumId w:val="19"/>
+  </w:num>
+  <w:num w:numId="24">
+    <w:abstractNumId w:val="21"/>
   </w:num>
 </w:numbering>
 </file>
@@ -3367,7 +3510,7 @@
 </file>
 
 <file path=customXml/itemProps1.xml><?xml version="1.0" encoding="utf-8"?>
-<ds:datastoreItem xmlns:ds="http://schemas.openxmlformats.org/officeDocument/2006/customXml" ds:itemID="{FC851474-D8CF-42D7-8428-D9B05294B341}">
+<ds:datastoreItem xmlns:ds="http://schemas.openxmlformats.org/officeDocument/2006/customXml" ds:itemID="{845EE603-94BA-4EC7-8CC2-4F45BB108945}">
   <ds:schemaRefs>
     <ds:schemaRef ds:uri="http://schemas.openxmlformats.org/officeDocument/2006/bibliography"/>
   </ds:schemaRefs>

</xml_diff>